<commit_message>
Update .gitignore and add bootstrap
</commit_message>
<xml_diff>
--- a/Canvas/canvas.docx
+++ b/Canvas/canvas.docx
@@ -5484,28 +5484,47 @@
     <w:p>
       <w:pPr>
         <w:contextualSpacing/>
-      </w:pPr>
-      <w:r>
         <w:rPr>
           <w:sz w:val="24"/>
           <w:szCs w:val="24"/>
         </w:rPr>
-        <w:t>Link do repozytorium</w:t>
-      </w:r>
+      </w:pPr>
       <w:r>
         <w:rPr>
           <w:sz w:val="24"/>
           <w:szCs w:val="24"/>
         </w:rPr>
-        <w:t>:</w:t>
+        <w:t>Link do repozytorium</w:t>
       </w:r>
       <w:r>
         <w:rPr>
           <w:sz w:val="24"/>
           <w:szCs w:val="24"/>
         </w:rPr>
+        <w:t>:</w:t>
+      </w:r>
+      <w:r>
+        <w:rPr>
+          <w:sz w:val="24"/>
+          <w:szCs w:val="24"/>
+        </w:rPr>
         <w:t xml:space="preserve"> </w:t>
       </w:r>
+      <w:hyperlink r:id="rId6" w:history="1">
+        <w:r>
+          <w:rPr>
+            <w:rStyle w:val="Hipercze"/>
+            <w:sz w:val="24"/>
+            <w:szCs w:val="24"/>
+          </w:rPr>
+          <w:t>https://github.com/Vneder/Projektowanie-i-tworzenie-stron/tree/main/Canvas</w:t>
+        </w:r>
+      </w:hyperlink>
+    </w:p>
+    <w:p>
+      <w:pPr>
+        <w:contextualSpacing/>
+      </w:pPr>
     </w:p>
     <w:p>
       <w:pPr>

</xml_diff>